<commit_message>
introduced a modal to add ingredients and instructions to recipes introduced photo service to add photo to ingredient see to-do list for next steps
</commit_message>
<xml_diff>
--- a/TODO.docx
+++ b/TODO.docx
@@ -100,12 +100,101 @@
           <w:lang w:val="en-US"/>
         </w:rPr>
         <w:tab/>
-      </w:r>
-      <w:r>
-        <w:rPr>
-          <w:lang w:val="en-US"/>
-        </w:rPr>
-        <w:t>-introduce user</w:t>
+        <w:t>-introduce user management with logins for family members</w:t>
+      </w:r>
+    </w:p>
+    <w:p>
+      <w:pPr>
+        <w:rPr>
+          <w:lang w:val="en-US"/>
+        </w:rPr>
+      </w:pPr>
+      <w:r>
+        <w:rPr>
+          <w:lang w:val="en-US"/>
+        </w:rPr>
+        <w:tab/>
+      </w:r>
+      <w:r>
+        <w:rPr>
+          <w:lang w:val="en-US"/>
+        </w:rPr>
+        <w:tab/>
+        <w:t>-switch services to observables?</w:t>
+      </w:r>
+    </w:p>
+    <w:p>
+      <w:pPr>
+        <w:rPr>
+          <w:lang w:val="en-US"/>
+        </w:rPr>
+      </w:pPr>
+      <w:r>
+        <w:rPr>
+          <w:lang w:val="en-US"/>
+        </w:rPr>
+        <w:tab/>
+      </w:r>
+      <w:r>
+        <w:rPr>
+          <w:lang w:val="en-US"/>
+        </w:rPr>
+        <w:tab/>
+        <w:t>-introduce database like thing</w:t>
+      </w:r>
+    </w:p>
+    <w:p>
+      <w:pPr>
+        <w:rPr>
+          <w:lang w:val="en-US"/>
+        </w:rPr>
+      </w:pPr>
+      <w:r>
+        <w:rPr>
+          <w:lang w:val="en-US"/>
+        </w:rPr>
+        <w:tab/>
+      </w:r>
+      <w:r>
+        <w:rPr>
+          <w:lang w:val="en-US"/>
+        </w:rPr>
+        <w:tab/>
+        <w:t>-link with recipe api</w:t>
+      </w:r>
+    </w:p>
+    <w:p>
+      <w:pPr>
+        <w:rPr>
+          <w:lang w:val="en-US"/>
+        </w:rPr>
+      </w:pPr>
+      <w:r>
+        <w:rPr>
+          <w:lang w:val="en-US"/>
+        </w:rPr>
+        <w:tab/>
+        <w:t>-Home</w:t>
+      </w:r>
+    </w:p>
+    <w:p>
+      <w:pPr>
+        <w:rPr>
+          <w:lang w:val="en-US"/>
+        </w:rPr>
+      </w:pPr>
+      <w:r>
+        <w:rPr>
+          <w:lang w:val="en-US"/>
+        </w:rPr>
+        <w:tab/>
+      </w:r>
+      <w:r>
+        <w:rPr>
+          <w:lang w:val="en-US"/>
+        </w:rPr>
+        <w:tab/>
+        <w:t>-weekplan overview</w:t>
       </w:r>
       <w:r>
         <w:rPr>
@@ -113,144 +202,31 @@
         </w:rPr>
         <w:t xml:space="preserve"> </w:t>
       </w:r>
-      <w:r>
-        <w:rPr>
-          <w:lang w:val="en-US"/>
-        </w:rPr>
-        <w:t>management with logins for family members</w:t>
-      </w:r>
-    </w:p>
-    <w:p>
-      <w:pPr>
-        <w:rPr>
-          <w:lang w:val="en-US"/>
-        </w:rPr>
-      </w:pPr>
-      <w:r>
-        <w:rPr>
-          <w:lang w:val="en-US"/>
-        </w:rPr>
-        <w:tab/>
-      </w:r>
-      <w:r>
-        <w:rPr>
-          <w:lang w:val="en-US"/>
-        </w:rPr>
-        <w:tab/>
-        <w:t>-switch services to observables?</w:t>
-      </w:r>
-    </w:p>
-    <w:p>
-      <w:pPr>
-        <w:rPr>
-          <w:lang w:val="en-US"/>
-        </w:rPr>
-      </w:pPr>
-      <w:r>
-        <w:rPr>
-          <w:lang w:val="en-US"/>
-        </w:rPr>
-        <w:tab/>
-      </w:r>
-      <w:r>
-        <w:rPr>
-          <w:lang w:val="en-US"/>
-        </w:rPr>
-        <w:tab/>
-        <w:t>-introduce database like thing</w:t>
-      </w:r>
-    </w:p>
-    <w:p>
-      <w:pPr>
-        <w:rPr>
-          <w:lang w:val="en-US"/>
-        </w:rPr>
-      </w:pPr>
-      <w:r>
-        <w:rPr>
-          <w:lang w:val="en-US"/>
-        </w:rPr>
-        <w:tab/>
-      </w:r>
-      <w:r>
-        <w:rPr>
-          <w:lang w:val="en-US"/>
-        </w:rPr>
-        <w:tab/>
-      </w:r>
-      <w:r>
-        <w:rPr>
-          <w:lang w:val="en-US"/>
-        </w:rPr>
-        <w:t xml:space="preserve">-link with recipe </w:t>
-      </w:r>
-      <w:proofErr w:type="spellStart"/>
-      <w:r>
-        <w:rPr>
-          <w:lang w:val="en-US"/>
-        </w:rPr>
-        <w:t>api</w:t>
-      </w:r>
-      <w:proofErr w:type="spellEnd"/>
-    </w:p>
-    <w:p>
-      <w:pPr>
-        <w:rPr>
-          <w:lang w:val="en-US"/>
-        </w:rPr>
-      </w:pPr>
-      <w:r>
-        <w:rPr>
-          <w:lang w:val="en-US"/>
-        </w:rPr>
-        <w:tab/>
-        <w:t>-Home</w:t>
-      </w:r>
-    </w:p>
-    <w:p>
-      <w:pPr>
-        <w:rPr>
-          <w:lang w:val="en-US"/>
-        </w:rPr>
-      </w:pPr>
-      <w:r>
-        <w:rPr>
-          <w:lang w:val="en-US"/>
-        </w:rPr>
-        <w:tab/>
-      </w:r>
-      <w:r>
-        <w:rPr>
-          <w:lang w:val="en-US"/>
-        </w:rPr>
-        <w:tab/>
-        <w:t>-</w:t>
-      </w:r>
-      <w:proofErr w:type="spellStart"/>
-      <w:r>
-        <w:rPr>
-          <w:lang w:val="en-US"/>
-        </w:rPr>
-        <w:t>weekplan</w:t>
-      </w:r>
-      <w:proofErr w:type="spellEnd"/>
-      <w:r>
-        <w:rPr>
-          <w:lang w:val="en-US"/>
-        </w:rPr>
-        <w:t xml:space="preserve"> overview</w:t>
-      </w:r>
-      <w:r>
-        <w:rPr>
-          <w:lang w:val="en-US"/>
-        </w:rPr>
-        <w:t xml:space="preserve"> (done?)</w:t>
-      </w:r>
-      <w:r>
-        <w:rPr>
-          <w:lang w:val="en-US"/>
-        </w:rPr>
-        <w:tab/>
+    </w:p>
+    <w:p>
+      <w:pPr>
+        <w:rPr>
+          <w:lang w:val="en-US"/>
+        </w:rPr>
+      </w:pPr>
+      <w:r>
+        <w:rPr>
+          <w:lang w:val="en-US"/>
+        </w:rPr>
+        <w:tab/>
+      </w:r>
+      <w:r>
+        <w:rPr>
+          <w:lang w:val="en-US"/>
+        </w:rPr>
+        <w:tab/>
+      </w:r>
+      <w:r>
+        <w:rPr>
+          <w:lang w:val="en-US"/>
+        </w:rPr>
+        <w:tab/>
+        <w:t>-make week selector sticky</w:t>
       </w:r>
     </w:p>
     <w:p>
@@ -275,27 +251,15 @@
     </w:p>
     <w:p>
       <w:pPr>
-        <w:rPr>
-          <w:lang w:val="en-US"/>
-        </w:rPr>
-      </w:pPr>
-      <w:r>
-        <w:rPr>
-          <w:lang w:val="en-US"/>
-        </w:rPr>
-        <w:tab/>
-      </w:r>
-      <w:r>
-        <w:rPr>
-          <w:lang w:val="en-US"/>
-        </w:rPr>
-        <w:tab/>
-      </w:r>
-      <w:r>
-        <w:rPr>
-          <w:lang w:val="en-US"/>
-        </w:rPr>
-        <w:tab/>
+        <w:ind w:left="1440" w:firstLine="720"/>
+        <w:rPr>
+          <w:lang w:val="en-US"/>
+        </w:rPr>
+      </w:pPr>
+      <w:r>
+        <w:rPr>
+          <w:lang w:val="en-US"/>
+        </w:rPr>
         <w:t>-show toast on delete to confirm delete</w:t>
       </w:r>
     </w:p>
@@ -479,6 +443,38 @@
           <w:lang w:val="en-US"/>
         </w:rPr>
       </w:pPr>
+      <w:r>
+        <w:rPr>
+          <w:lang w:val="en-US"/>
+        </w:rPr>
+        <w:tab/>
+      </w:r>
+      <w:r>
+        <w:rPr>
+          <w:lang w:val="en-US"/>
+        </w:rPr>
+        <w:tab/>
+      </w:r>
+      <w:r>
+        <w:rPr>
+          <w:lang w:val="en-US"/>
+        </w:rPr>
+        <w:tab/>
+      </w:r>
+      <w:r>
+        <w:rPr>
+          <w:lang w:val="en-US"/>
+        </w:rPr>
+        <w:tab/>
+        <w:t>-menu selection isn’t saved</w:t>
+      </w:r>
+    </w:p>
+    <w:p>
+      <w:pPr>
+        <w:rPr>
+          <w:lang w:val="en-US"/>
+        </w:rPr>
+      </w:pPr>
     </w:p>
     <w:p>
       <w:pPr>
@@ -674,6 +670,38 @@
           <w:lang w:val="en-US"/>
         </w:rPr>
       </w:pPr>
+      <w:r>
+        <w:rPr>
+          <w:lang w:val="en-US"/>
+        </w:rPr>
+        <w:tab/>
+      </w:r>
+      <w:r>
+        <w:rPr>
+          <w:lang w:val="en-US"/>
+        </w:rPr>
+        <w:tab/>
+      </w:r>
+      <w:r>
+        <w:rPr>
+          <w:lang w:val="en-US"/>
+        </w:rPr>
+        <w:tab/>
+      </w:r>
+      <w:r>
+        <w:rPr>
+          <w:lang w:val="en-US"/>
+        </w:rPr>
+        <w:tab/>
+        <w:t>-show picture from foto if available</w:t>
+      </w:r>
+    </w:p>
+    <w:p>
+      <w:pPr>
+        <w:rPr>
+          <w:lang w:val="en-US"/>
+        </w:rPr>
+      </w:pPr>
     </w:p>
     <w:p>
       <w:pPr>
@@ -719,7 +747,6 @@
         <w:rPr>
           <w:lang w:val="en-US"/>
         </w:rPr>
-        <w:lastRenderedPageBreak/>
         <w:tab/>
       </w:r>
       <w:r>
@@ -841,21 +868,7 @@
           <w:lang w:val="en-US"/>
         </w:rPr>
         <w:tab/>
-        <w:t xml:space="preserve">-make members clickable for edit and </w:t>
-      </w:r>
-      <w:proofErr w:type="spellStart"/>
-      <w:r>
-        <w:rPr>
-          <w:lang w:val="en-US"/>
-        </w:rPr>
-        <w:t>slideable</w:t>
-      </w:r>
-      <w:proofErr w:type="spellEnd"/>
-      <w:r>
-        <w:rPr>
-          <w:lang w:val="en-US"/>
-        </w:rPr>
-        <w:t xml:space="preserve"> for remove</w:t>
+        <w:t>-make members clickable for edit and slideable for remove</w:t>
       </w:r>
     </w:p>
     <w:p>

</xml_diff>

<commit_message>
introduced user selection cancel/confirm modal refactored activity, label and family service finished menu selector
</commit_message>
<xml_diff>
--- a/TODO.docx
+++ b/TODO.docx
@@ -31,46 +31,6 @@
     </w:p>
     <w:p>
       <w:pPr>
-        <w:rPr>
-          <w:lang w:val="en-US"/>
-        </w:rPr>
-      </w:pPr>
-      <w:r>
-        <w:rPr>
-          <w:lang w:val="en-US"/>
-        </w:rPr>
-        <w:tab/>
-      </w:r>
-      <w:r>
-        <w:rPr>
-          <w:lang w:val="en-US"/>
-        </w:rPr>
-        <w:tab/>
-        <w:t>-when updating or adding activity, the home page and activity list page don’t refresh their data</w:t>
-      </w:r>
-    </w:p>
-    <w:p>
-      <w:pPr>
-        <w:rPr>
-          <w:lang w:val="en-US"/>
-        </w:rPr>
-      </w:pPr>
-      <w:r>
-        <w:rPr>
-          <w:lang w:val="en-US"/>
-        </w:rPr>
-        <w:tab/>
-      </w:r>
-      <w:r>
-        <w:rPr>
-          <w:lang w:val="en-US"/>
-        </w:rPr>
-        <w:tab/>
-        <w:t>-same with recipes</w:t>
-      </w:r>
-    </w:p>
-    <w:p>
-      <w:pPr>
         <w:ind w:firstLine="720"/>
         <w:rPr>
           <w:lang w:val="en-US"/>
@@ -120,6 +80,123 @@
           <w:lang w:val="en-US"/>
         </w:rPr>
         <w:tab/>
+        <w:t>-introduce database like thing</w:t>
+      </w:r>
+      <w:r>
+        <w:rPr>
+          <w:lang w:val="en-US"/>
+        </w:rPr>
+        <w:t xml:space="preserve"> for datapersistence</w:t>
+      </w:r>
+      <w:r>
+        <w:rPr>
+          <w:lang w:val="en-US"/>
+        </w:rPr>
+        <w:t xml:space="preserve"> (firebase)</w:t>
+      </w:r>
+    </w:p>
+    <w:p>
+      <w:pPr>
+        <w:rPr>
+          <w:lang w:val="en-US"/>
+        </w:rPr>
+      </w:pPr>
+      <w:r>
+        <w:rPr>
+          <w:lang w:val="en-US"/>
+        </w:rPr>
+        <w:tab/>
+      </w:r>
+      <w:r>
+        <w:rPr>
+          <w:lang w:val="en-US"/>
+        </w:rPr>
+        <w:tab/>
+        <w:t>-link with recipe api</w:t>
+      </w:r>
+    </w:p>
+    <w:p>
+      <w:pPr>
+        <w:rPr>
+          <w:lang w:val="en-US"/>
+        </w:rPr>
+      </w:pPr>
+      <w:r>
+        <w:rPr>
+          <w:lang w:val="en-US"/>
+        </w:rPr>
+        <w:tab/>
+      </w:r>
+      <w:r>
+        <w:rPr>
+          <w:lang w:val="en-US"/>
+        </w:rPr>
+        <w:tab/>
+        <w:t>-logo &amp; splash screen creation</w:t>
+      </w:r>
+    </w:p>
+    <w:p>
+      <w:pPr>
+        <w:rPr>
+          <w:lang w:val="en-US"/>
+        </w:rPr>
+      </w:pPr>
+      <w:r>
+        <w:rPr>
+          <w:lang w:val="en-US"/>
+        </w:rPr>
+        <w:tab/>
+      </w:r>
+      <w:r>
+        <w:rPr>
+          <w:lang w:val="en-US"/>
+        </w:rPr>
+        <w:tab/>
+        <w:t>-APK bouwen en publiceren</w:t>
+      </w:r>
+    </w:p>
+    <w:p>
+      <w:pPr>
+        <w:rPr>
+          <w:lang w:val="nl-BE"/>
+        </w:rPr>
+      </w:pPr>
+      <w:r>
+        <w:rPr>
+          <w:lang w:val="en-US"/>
+        </w:rPr>
+        <w:tab/>
+      </w:r>
+      <w:r>
+        <w:rPr>
+          <w:lang w:val="en-US"/>
+        </w:rPr>
+        <w:tab/>
+      </w:r>
+      <w:r>
+        <w:rPr>
+          <w:lang w:val="nl-BE"/>
+        </w:rPr>
+        <w:t>-applicatie aanbieden vai firebase h</w:t>
+      </w:r>
+      <w:r>
+        <w:rPr>
+          <w:lang w:val="nl-BE"/>
+        </w:rPr>
+        <w:t>osting</w:t>
+      </w:r>
+    </w:p>
+    <w:p>
+      <w:pPr>
+        <w:ind w:left="720" w:firstLine="720"/>
+        <w:rPr>
+          <w:lang w:val="en-US"/>
+        </w:rPr>
+      </w:pPr>
+      <w:r>
+        <w:rPr>
+          <w:lang w:val="en-US"/>
+        </w:rPr>
         <w:t>-switch services to observables?</w:t>
       </w:r>
     </w:p>
@@ -129,38 +206,51 @@
           <w:lang w:val="en-US"/>
         </w:rPr>
       </w:pPr>
-      <w:r>
-        <w:rPr>
-          <w:lang w:val="en-US"/>
-        </w:rPr>
-        <w:tab/>
-      </w:r>
-      <w:r>
-        <w:rPr>
-          <w:lang w:val="en-US"/>
-        </w:rPr>
-        <w:tab/>
-        <w:t>-introduce database like thing</w:t>
-      </w:r>
-    </w:p>
-    <w:p>
-      <w:pPr>
-        <w:rPr>
-          <w:lang w:val="en-US"/>
-        </w:rPr>
-      </w:pPr>
-      <w:r>
-        <w:rPr>
-          <w:lang w:val="en-US"/>
-        </w:rPr>
-        <w:tab/>
-      </w:r>
-      <w:r>
-        <w:rPr>
-          <w:lang w:val="en-US"/>
-        </w:rPr>
-        <w:tab/>
-        <w:t>-link with recipe api</w:t>
+    </w:p>
+    <w:p>
+      <w:pPr>
+        <w:rPr>
+          <w:lang w:val="en-US"/>
+        </w:rPr>
+      </w:pPr>
+      <w:r>
+        <w:rPr>
+          <w:lang w:val="en-US"/>
+        </w:rPr>
+        <w:tab/>
+      </w:r>
+      <w:r>
+        <w:rPr>
+          <w:lang w:val="en-US"/>
+        </w:rPr>
+        <w:tab/>
+        <w:t>-</w:t>
+      </w:r>
+      <w:r>
+        <w:rPr>
+          <w:highlight w:val="cyan"/>
+          <w:lang w:val="en-US"/>
+        </w:rPr>
+        <w:t>NTH: category on recipe (diner, breakfast, lunch) and show more then 1 planned recipe on a day</w:t>
+      </w:r>
+    </w:p>
+    <w:p>
+      <w:pPr>
+        <w:rPr>
+          <w:lang w:val="en-US"/>
+        </w:rPr>
+      </w:pPr>
+      <w:r>
+        <w:rPr>
+          <w:lang w:val="en-US"/>
+        </w:rPr>
+        <w:tab/>
+      </w:r>
+      <w:r>
+        <w:rPr>
+          <w:lang w:val="en-US"/>
+        </w:rPr>
+        <w:tab/>
       </w:r>
     </w:p>
     <w:p>
@@ -226,7 +316,19 @@
           <w:lang w:val="en-US"/>
         </w:rPr>
         <w:tab/>
-        <w:t>-make week selector sticky</w:t>
+      </w:r>
+      <w:r>
+        <w:rPr>
+          <w:lang w:val="en-US"/>
+        </w:rPr>
+        <w:t>-</w:t>
+      </w:r>
+      <w:r>
+        <w:rPr>
+          <w:highlight w:val="cyan"/>
+          <w:lang w:val="en-US"/>
+        </w:rPr>
+        <w:t>NTH: show tooltip with activity names when hovering over planned activities button in webversion</w:t>
       </w:r>
     </w:p>
     <w:p>
@@ -251,16 +353,34 @@
     </w:p>
     <w:p>
       <w:pPr>
-        <w:ind w:left="1440" w:firstLine="720"/>
-        <w:rPr>
-          <w:lang w:val="en-US"/>
-        </w:rPr>
-      </w:pPr>
-      <w:r>
-        <w:rPr>
-          <w:lang w:val="en-US"/>
-        </w:rPr>
-        <w:t>-show toast on delete to confirm delete</w:t>
+        <w:rPr>
+          <w:lang w:val="en-US"/>
+        </w:rPr>
+      </w:pPr>
+      <w:r>
+        <w:rPr>
+          <w:lang w:val="en-US"/>
+        </w:rPr>
+        <w:tab/>
+      </w:r>
+      <w:r>
+        <w:rPr>
+          <w:lang w:val="en-US"/>
+        </w:rPr>
+        <w:tab/>
+      </w:r>
+      <w:r>
+        <w:rPr>
+          <w:lang w:val="en-US"/>
+        </w:rPr>
+        <w:tab/>
+      </w:r>
+      <w:r>
+        <w:rPr>
+          <w:highlight w:val="cyan"/>
+          <w:lang w:val="en-US"/>
+        </w:rPr>
+        <w:t>-NTH: refactor showing of activity into something better</w:t>
       </w:r>
     </w:p>
     <w:p>
@@ -318,13 +438,13 @@
           <w:lang w:val="en-US"/>
         </w:rPr>
         <w:tab/>
-        <w:t>-fill data when activity is available</w:t>
-      </w:r>
-      <w:r>
-        <w:rPr>
-          <w:lang w:val="en-US"/>
-        </w:rPr>
-        <w:t xml:space="preserve"> – check issue with calendar</w:t>
+      </w:r>
+      <w:r>
+        <w:rPr>
+          <w:highlight w:val="cyan"/>
+          <w:lang w:val="en-US"/>
+        </w:rPr>
+        <w:t>-NTH: Validation on update and create, make sure fields are filled</w:t>
       </w:r>
     </w:p>
     <w:p>
@@ -384,109 +504,6 @@
           <w:lang w:val="en-US"/>
         </w:rPr>
         <w:tab/>
-      </w:r>
-      <w:r>
-        <w:rPr>
-          <w:lang w:val="en-US"/>
-        </w:rPr>
-        <w:tab/>
-      </w:r>
-      <w:r>
-        <w:rPr>
-          <w:lang w:val="en-US"/>
-        </w:rPr>
-        <w:tab/>
-      </w:r>
-      <w:r>
-        <w:rPr>
-          <w:lang w:val="en-US"/>
-        </w:rPr>
-        <w:tab/>
-        <w:t>-fix formatting of toast</w:t>
-      </w:r>
-    </w:p>
-    <w:p>
-      <w:pPr>
-        <w:rPr>
-          <w:lang w:val="en-US"/>
-        </w:rPr>
-      </w:pPr>
-      <w:r>
-        <w:rPr>
-          <w:lang w:val="en-US"/>
-        </w:rPr>
-        <w:tab/>
-      </w:r>
-      <w:r>
-        <w:rPr>
-          <w:lang w:val="en-US"/>
-        </w:rPr>
-        <w:tab/>
-      </w:r>
-      <w:r>
-        <w:rPr>
-          <w:lang w:val="en-US"/>
-        </w:rPr>
-        <w:tab/>
-      </w:r>
-      <w:r>
-        <w:rPr>
-          <w:lang w:val="en-US"/>
-        </w:rPr>
-        <w:tab/>
-        <w:t>-stretch buttons across screen</w:t>
-      </w:r>
-    </w:p>
-    <w:p>
-      <w:pPr>
-        <w:rPr>
-          <w:lang w:val="en-US"/>
-        </w:rPr>
-      </w:pPr>
-      <w:r>
-        <w:rPr>
-          <w:lang w:val="en-US"/>
-        </w:rPr>
-        <w:tab/>
-      </w:r>
-      <w:r>
-        <w:rPr>
-          <w:lang w:val="en-US"/>
-        </w:rPr>
-        <w:tab/>
-      </w:r>
-      <w:r>
-        <w:rPr>
-          <w:lang w:val="en-US"/>
-        </w:rPr>
-        <w:tab/>
-      </w:r>
-      <w:r>
-        <w:rPr>
-          <w:lang w:val="en-US"/>
-        </w:rPr>
-        <w:tab/>
-        <w:t>-menu selection isn’t saved</w:t>
-      </w:r>
-    </w:p>
-    <w:p>
-      <w:pPr>
-        <w:rPr>
-          <w:lang w:val="en-US"/>
-        </w:rPr>
-      </w:pPr>
-    </w:p>
-    <w:p>
-      <w:pPr>
-        <w:rPr>
-          <w:lang w:val="en-US"/>
-        </w:rPr>
-      </w:pPr>
-      <w:r>
-        <w:rPr>
-          <w:lang w:val="en-US"/>
-        </w:rPr>
-        <w:tab/>
         <w:t>-Cookbook</w:t>
       </w:r>
     </w:p>
@@ -597,70 +614,6 @@
           <w:lang w:val="en-US"/>
         </w:rPr>
         <w:tab/>
-        <w:t>-check fill data (doesn’t work)</w:t>
-      </w:r>
-    </w:p>
-    <w:p>
-      <w:pPr>
-        <w:rPr>
-          <w:lang w:val="en-US"/>
-        </w:rPr>
-      </w:pPr>
-      <w:r>
-        <w:rPr>
-          <w:lang w:val="en-US"/>
-        </w:rPr>
-        <w:tab/>
-      </w:r>
-      <w:r>
-        <w:rPr>
-          <w:lang w:val="en-US"/>
-        </w:rPr>
-        <w:tab/>
-      </w:r>
-      <w:r>
-        <w:rPr>
-          <w:lang w:val="en-US"/>
-        </w:rPr>
-        <w:tab/>
-      </w:r>
-      <w:r>
-        <w:rPr>
-          <w:lang w:val="en-US"/>
-        </w:rPr>
-        <w:tab/>
-        <w:t>-add fields for ingredients and instructions</w:t>
-      </w:r>
-    </w:p>
-    <w:p>
-      <w:pPr>
-        <w:rPr>
-          <w:lang w:val="en-US"/>
-        </w:rPr>
-      </w:pPr>
-      <w:r>
-        <w:rPr>
-          <w:lang w:val="en-US"/>
-        </w:rPr>
-        <w:tab/>
-      </w:r>
-      <w:r>
-        <w:rPr>
-          <w:lang w:val="en-US"/>
-        </w:rPr>
-        <w:tab/>
-      </w:r>
-      <w:r>
-        <w:rPr>
-          <w:lang w:val="en-US"/>
-        </w:rPr>
-        <w:tab/>
-      </w:r>
-      <w:r>
-        <w:rPr>
-          <w:lang w:val="en-US"/>
-        </w:rPr>
-        <w:tab/>
         <w:t>-prevent creation of empty recipes</w:t>
       </w:r>
     </w:p>
@@ -693,15 +646,20 @@
           <w:lang w:val="en-US"/>
         </w:rPr>
         <w:tab/>
-        <w:t>-show picture from foto if available</w:t>
-      </w:r>
-    </w:p>
-    <w:p>
-      <w:pPr>
-        <w:rPr>
-          <w:lang w:val="en-US"/>
-        </w:rPr>
-      </w:pPr>
+        <w:t xml:space="preserve">-show picture from </w:t>
+      </w:r>
+      <w:r>
+        <w:rPr>
+          <w:lang w:val="en-US"/>
+        </w:rPr>
+        <w:t xml:space="preserve">photo </w:t>
+      </w:r>
+      <w:r>
+        <w:rPr>
+          <w:lang w:val="en-US"/>
+        </w:rPr>
+        <w:t>if available</w:t>
+      </w:r>
     </w:p>
     <w:p>
       <w:pPr>
@@ -747,6 +705,7 @@
         <w:rPr>
           <w:lang w:val="en-US"/>
         </w:rPr>
+        <w:lastRenderedPageBreak/>
         <w:tab/>
       </w:r>
       <w:r>

</xml_diff>

<commit_message>
initiaded firebase and ready to start working on firestore
</commit_message>
<xml_diff>
--- a/TODO.docx
+++ b/TODO.docx
@@ -138,38 +138,55 @@
     <w:p>
       <w:pPr>
         <w:rPr>
-          <w:lang w:val="en-US"/>
-        </w:rPr>
-      </w:pPr>
-      <w:r>
-        <w:rPr>
-          <w:lang w:val="en-US"/>
-        </w:rPr>
-        <w:tab/>
-      </w:r>
-      <w:r>
-        <w:rPr>
-          <w:lang w:val="en-US"/>
-        </w:rPr>
-        <w:tab/>
+          <w:lang w:val="nl-BE"/>
+        </w:rPr>
+      </w:pPr>
+      <w:r>
+        <w:rPr>
+          <w:lang w:val="en-US"/>
+        </w:rPr>
+        <w:tab/>
+      </w:r>
+      <w:r>
+        <w:rPr>
+          <w:lang w:val="en-US"/>
+        </w:rPr>
+        <w:tab/>
+      </w:r>
+      <w:r>
+        <w:rPr>
+          <w:lang w:val="nl-BE"/>
+        </w:rPr>
         <w:t>-APK bouwen en publiceren</w:t>
       </w:r>
-    </w:p>
-    <w:p>
-      <w:pPr>
+      <w:r>
         <w:rPr>
           <w:lang w:val="nl-BE"/>
         </w:rPr>
-      </w:pPr>
-      <w:r>
-        <w:rPr>
-          <w:lang w:val="en-US"/>
-        </w:rPr>
-        <w:tab/>
-      </w:r>
-      <w:r>
-        <w:rPr>
-          <w:lang w:val="en-US"/>
+        <w:t xml:space="preserve"> </w:t>
+      </w:r>
+      <w:r>
+        <w:rPr>
+          <w:lang w:val="nl-BE"/>
+        </w:rPr>
+        <w:t>keys voor android stuff enzo maken denk ik</w:t>
+      </w:r>
+    </w:p>
+    <w:p>
+      <w:pPr>
+        <w:rPr>
+          <w:lang w:val="nl-BE"/>
+        </w:rPr>
+      </w:pPr>
+      <w:r>
+        <w:rPr>
+          <w:lang w:val="nl-BE"/>
+        </w:rPr>
+        <w:tab/>
+      </w:r>
+      <w:r>
+        <w:rPr>
+          <w:lang w:val="nl-BE"/>
         </w:rPr>
         <w:tab/>
       </w:r>

</xml_diff>